<commit_message>
final study session for last stats final
</commit_message>
<xml_diff>
--- a/Categorical/Log Linear Models - degrees of freedom.docx
+++ b/Categorical/Log Linear Models - degrees of freedom.docx
@@ -163,7 +163,13 @@
               <w:t>df1</w:t>
             </w:r>
             <w:r>
-              <w:t xml:space="preserve"> = a*b*C-(a-1)-(b-1)-(c-1)-1</w:t>
+              <w:t xml:space="preserve"> = a*b*</w:t>
+            </w:r>
+            <w:r>
+              <w:t>c</w:t>
+            </w:r>
+            <w:r>
+              <w:t>-(a-1)-(b-1)-(c-1)-1</w:t>
             </w:r>
           </w:p>
         </w:tc>
@@ -349,10 +355,7 @@
           </w:tcPr>
           <w:p>
             <w:r>
-              <w:t>df</w:t>
-            </w:r>
-            <w:r>
-              <w:t>4</w:t>
+              <w:t>df4</w:t>
             </w:r>
             <w:r>
               <w:t xml:space="preserve"> = </w:t>
@@ -369,8 +372,6 @@
             <w:r>
               <w:t>b</w:t>
             </w:r>
-            <w:bookmarkStart w:id="0" w:name="_GoBack"/>
-            <w:bookmarkEnd w:id="0"/>
             <w:r>
               <w:t>-1)*(c-1)</w:t>
             </w:r>
@@ -500,7 +501,12 @@
               <w:t>df2</w:t>
             </w:r>
             <w:r>
-              <w:t>-(b-1)*(c-1)</w:t>
+              <w:t>-(b-1)*(c</w:t>
+            </w:r>
+            <w:bookmarkStart w:id="0" w:name="_GoBack"/>
+            <w:bookmarkEnd w:id="0"/>
+            <w:r>
+              <w:t>-1)</w:t>
             </w:r>
           </w:p>
         </w:tc>
@@ -1087,6 +1093,7 @@
     <w:lsdException w:name="HTML Sample" w:semiHidden="1" w:unhideWhenUsed="1"/>
     <w:lsdException w:name="HTML Typewriter" w:semiHidden="1" w:unhideWhenUsed="1"/>
     <w:lsdException w:name="HTML Variable" w:semiHidden="1" w:unhideWhenUsed="1"/>
+    <w:lsdException w:name="Normal Table" w:semiHidden="1" w:unhideWhenUsed="1"/>
     <w:lsdException w:name="annotation subject" w:semiHidden="1" w:unhideWhenUsed="1"/>
     <w:lsdException w:name="No List" w:semiHidden="1" w:unhideWhenUsed="1"/>
     <w:lsdException w:name="Outline List 1" w:semiHidden="1" w:unhideWhenUsed="1"/>
@@ -1133,8 +1140,10 @@
     <w:lsdException w:name="Table Subtle 2" w:semiHidden="1" w:unhideWhenUsed="1"/>
     <w:lsdException w:name="Table Web 1" w:semiHidden="1" w:unhideWhenUsed="1"/>
     <w:lsdException w:name="Table Web 2" w:semiHidden="1" w:unhideWhenUsed="1"/>
+    <w:lsdException w:name="Table Web 3" w:semiHidden="1" w:unhideWhenUsed="1"/>
     <w:lsdException w:name="Balloon Text" w:semiHidden="1" w:unhideWhenUsed="1"/>
     <w:lsdException w:name="Table Grid" w:uiPriority="39"/>
+    <w:lsdException w:name="Table Theme" w:semiHidden="1" w:unhideWhenUsed="1"/>
     <w:lsdException w:name="Placeholder Text" w:semiHidden="1"/>
     <w:lsdException w:name="No Spacing" w:uiPriority="1" w:qFormat="1"/>
     <w:lsdException w:name="Light Shading" w:uiPriority="60"/>

</xml_diff>